<commit_message>
updated parts, not complete
</commit_message>
<xml_diff>
--- a/RMiller_Resume.docx
+++ b/RMiller_Resume.docx
@@ -1,12 +1,12 @@
 
 <file path=word/document.xml><?xml version="1.0" encoding="utf-8"?>
-<w:document xmlns:wpc="http://schemas.microsoft.com/office/word/2010/wordprocessingCanvas" xmlns:cx="http://schemas.microsoft.com/office/drawing/2014/chartex" xmlns:cx1="http://schemas.microsoft.com/office/drawing/2015/9/8/chartex" xmlns:cx2="http://schemas.microsoft.com/office/drawing/2015/10/21/chartex" xmlns:cx3="http://schemas.microsoft.com/office/drawing/2016/5/9/chartex" xmlns:cx4="http://schemas.microsoft.com/office/drawing/2016/5/10/chartex" xmlns:cx5="http://schemas.microsoft.com/office/drawing/2016/5/11/chartex" xmlns:cx6="http://schemas.microsoft.com/office/drawing/2016/5/12/chartex" xmlns:cx7="http://schemas.microsoft.com/office/drawing/2016/5/13/chartex" xmlns:cx8="http://schemas.microsoft.com/office/drawing/2016/5/14/chartex" xmlns:mc="http://schemas.openxmlformats.org/markup-compatibility/2006" xmlns:aink="http://schemas.microsoft.com/office/drawing/2016/ink" xmlns:am3d="http://schemas.microsoft.com/office/drawing/2017/model3d" xmlns:o="urn:schemas-microsoft-com:office:office" xmlns:r="http://schemas.openxmlformats.org/officeDocument/2006/relationships" xmlns:m="http://schemas.openxmlformats.org/officeDocument/2006/math" xmlns:v="urn:schemas-microsoft-com:vml" xmlns:wp14="http://schemas.microsoft.com/office/word/2010/wordprocessingDrawing" xmlns:wp="http://schemas.openxmlformats.org/drawingml/2006/wordprocessingDrawing" xmlns:w10="urn:schemas-microsoft-com:office:word" xmlns:w="http://schemas.openxmlformats.org/wordprocessingml/2006/main" xmlns:w14="http://schemas.microsoft.com/office/word/2010/wordml" xmlns:w15="http://schemas.microsoft.com/office/word/2012/wordml" xmlns:w16cid="http://schemas.microsoft.com/office/word/2016/wordml/cid" xmlns:w16se="http://schemas.microsoft.com/office/word/2015/wordml/symex" xmlns:wpg="http://schemas.microsoft.com/office/word/2010/wordprocessingGroup" xmlns:wpi="http://schemas.microsoft.com/office/word/2010/wordprocessingInk" xmlns:wne="http://schemas.microsoft.com/office/word/2006/wordml" xmlns:wps="http://schemas.microsoft.com/office/word/2010/wordprocessingShape" mc:Ignorable="w14 w15 w16se w16cid wp14">
+<w:document xmlns:wpc="http://schemas.microsoft.com/office/word/2010/wordprocessingCanvas" xmlns:cx="http://schemas.microsoft.com/office/drawing/2014/chartex" xmlns:cx1="http://schemas.microsoft.com/office/drawing/2015/9/8/chartex" xmlns:cx2="http://schemas.microsoft.com/office/drawing/2015/10/21/chartex" xmlns:cx3="http://schemas.microsoft.com/office/drawing/2016/5/9/chartex" xmlns:cx4="http://schemas.microsoft.com/office/drawing/2016/5/10/chartex" xmlns:cx5="http://schemas.microsoft.com/office/drawing/2016/5/11/chartex" xmlns:cx6="http://schemas.microsoft.com/office/drawing/2016/5/12/chartex" xmlns:cx7="http://schemas.microsoft.com/office/drawing/2016/5/13/chartex" xmlns:cx8="http://schemas.microsoft.com/office/drawing/2016/5/14/chartex" xmlns:mc="http://schemas.openxmlformats.org/markup-compatibility/2006" xmlns:aink="http://schemas.microsoft.com/office/drawing/2016/ink" xmlns:am3d="http://schemas.microsoft.com/office/drawing/2017/model3d" xmlns:o="urn:schemas-microsoft-com:office:office" xmlns:r="http://schemas.openxmlformats.org/officeDocument/2006/relationships" xmlns:m="http://schemas.openxmlformats.org/officeDocument/2006/math" xmlns:v="urn:schemas-microsoft-com:vml" xmlns:wp14="http://schemas.microsoft.com/office/word/2010/wordprocessingDrawing" xmlns:wp="http://schemas.openxmlformats.org/drawingml/2006/wordprocessingDrawing" xmlns:w10="urn:schemas-microsoft-com:office:word" xmlns:w="http://schemas.openxmlformats.org/wordprocessingml/2006/main" xmlns:w14="http://schemas.microsoft.com/office/word/2010/wordml" xmlns:w15="http://schemas.microsoft.com/office/word/2012/wordml" xmlns:w16cex="http://schemas.microsoft.com/office/word/2018/wordml/cex" xmlns:w16cid="http://schemas.microsoft.com/office/word/2016/wordml/cid" xmlns:w16="http://schemas.microsoft.com/office/word/2018/wordml" xmlns:w16se="http://schemas.microsoft.com/office/word/2015/wordml/symex" xmlns:wpg="http://schemas.microsoft.com/office/word/2010/wordprocessingGroup" xmlns:wpi="http://schemas.microsoft.com/office/word/2010/wordprocessingInk" xmlns:wne="http://schemas.microsoft.com/office/word/2006/wordml" xmlns:wps="http://schemas.microsoft.com/office/word/2010/wordprocessingShape" mc:Ignorable="w14 w15 w16se w16cid w16 w16cex wp14">
   <w:body>
     <w:p>
       <w:pPr>
         <w:pStyle w:val="Name"/>
         <w:sectPr>
-          <w:footerReference w:type="default" r:id="rId7"/>
+          <w:footerReference w:type="default" r:id="rId8"/>
           <w:pgSz w:w="12240" w:h="15840"/>
           <w:pgMar w:top="1152" w:right="1123" w:bottom="1195" w:left="1123" w:header="432" w:footer="720" w:gutter="0"/>
           <w:cols w:space="720"/>
@@ -21,35 +21,37 @@
     <w:tbl>
       <w:tblPr>
         <w:tblStyle w:val="PlainTable4"/>
-        <w:tblW w:w="0" w:type="auto"/>
+        <w:tblW w:w="10620" w:type="dxa"/>
         <w:tblLook w:val="0600" w:firstRow="0" w:lastRow="0" w:firstColumn="0" w:lastColumn="0" w:noHBand="1" w:noVBand="1"/>
       </w:tblPr>
       <w:tblGrid>
-        <w:gridCol w:w="2293"/>
-        <w:gridCol w:w="2262"/>
-        <w:gridCol w:w="3016"/>
-        <w:gridCol w:w="2423"/>
+        <w:gridCol w:w="3690"/>
+        <w:gridCol w:w="2790"/>
+        <w:gridCol w:w="4140"/>
       </w:tblGrid>
       <w:tr>
         <w:trPr>
-          <w:trHeight w:val="216"/>
+          <w:trHeight w:val="235"/>
         </w:trPr>
         <w:tc>
           <w:tcPr>
-            <w:tcW w:w="2496" w:type="dxa"/>
+            <w:tcW w:w="3690" w:type="dxa"/>
           </w:tcPr>
           <w:p>
             <w:pPr>
               <w:jc w:val="center"/>
             </w:pPr>
             <w:r>
-              <w:t>Los Angeles, CA</w:t>
+              <w:t>Victorville</w:t>
+            </w:r>
+            <w:r>
+              <w:t>, CA</w:t>
             </w:r>
           </w:p>
         </w:tc>
         <w:tc>
           <w:tcPr>
-            <w:tcW w:w="2496" w:type="dxa"/>
+            <w:tcW w:w="2790" w:type="dxa"/>
           </w:tcPr>
           <w:p>
             <w:pPr>
@@ -62,7 +64,25 @@
         </w:tc>
         <w:tc>
           <w:tcPr>
-            <w:tcW w:w="2496" w:type="dxa"/>
+            <w:tcW w:w="4140" w:type="dxa"/>
+          </w:tcPr>
+          <w:p>
+            <w:pPr>
+              <w:jc w:val="center"/>
+            </w:pPr>
+            <w:r>
+              <w:t>github.com/blahs15</w:t>
+            </w:r>
+          </w:p>
+        </w:tc>
+      </w:tr>
+      <w:tr>
+        <w:trPr>
+          <w:trHeight w:val="235"/>
+        </w:trPr>
+        <w:tc>
+          <w:tcPr>
+            <w:tcW w:w="3690" w:type="dxa"/>
           </w:tcPr>
           <w:p>
             <w:pPr>
@@ -75,21 +95,24 @@
         </w:tc>
         <w:tc>
           <w:tcPr>
-            <w:tcW w:w="2496" w:type="dxa"/>
+            <w:tcW w:w="2790" w:type="dxa"/>
           </w:tcPr>
           <w:p>
             <w:pPr>
               <w:jc w:val="center"/>
-              <w:rPr>
-                <w:rFonts w:eastAsia="Times New Roman"/>
-                <w:color w:val="auto"/>
-                <w:sz w:val="13"/>
-                <w:szCs w:val="13"/>
-                <w:lang w:eastAsia="en-US"/>
-              </w:rPr>
+            </w:pPr>
+          </w:p>
+        </w:tc>
+        <w:tc>
+          <w:tcPr>
+            <w:tcW w:w="4140" w:type="dxa"/>
+          </w:tcPr>
+          <w:p>
+            <w:pPr>
+              <w:jc w:val="center"/>
             </w:pPr>
             <w:r>
-              <w:t>github.com/blahs15</w:t>
+              <w:t>https://www.linkedin.com/in/rlmiller15/</w:t>
             </w:r>
           </w:p>
         </w:tc>
@@ -152,6 +175,64 @@
     <w:p>
       <w:pPr>
         <w:rPr>
+          <w:bCs/>
+          <w:sz w:val="16"/>
+          <w:szCs w:val="16"/>
+        </w:rPr>
+      </w:pPr>
+      <w:r>
+        <w:t>’</w:t>
+      </w:r>
+      <w:r>
+        <w:t>18</w:t>
+      </w:r>
+      <w:r>
+        <w:t>-</w:t>
+      </w:r>
+      <w:r>
+        <w:t>20</w:t>
+      </w:r>
+      <w:r>
+        <w:tab/>
+      </w:r>
+      <w:r>
+        <w:rPr>
+          <w:b/>
+        </w:rPr>
+        <w:t>Software Engineer</w:t>
+      </w:r>
+      <w:r>
+        <w:rPr>
+          <w:bCs/>
+        </w:rPr>
+        <w:t xml:space="preserve"> at General Atomics</w:t>
+      </w:r>
+    </w:p>
+    <w:p>
+      <w:pPr>
+        <w:pStyle w:val="NoteLevel2"/>
+      </w:pPr>
+      <w:r>
+        <w:t>Became team expert on Continuous Integration, Docker, Meson build system</w:t>
+      </w:r>
+    </w:p>
+    <w:p>
+      <w:pPr>
+        <w:pStyle w:val="NoteLevel2"/>
+      </w:pPr>
+      <w:r>
+        <w:t>Implemented TCP and UDP socket connections and management using Boost Asio</w:t>
+      </w:r>
+    </w:p>
+    <w:p>
+      <w:pPr>
+        <w:pStyle w:val="NoteLevel2"/>
+      </w:pPr>
+    </w:p>
+    <w:p>
+      <w:pPr>
+        <w:rPr>
+          <w:bCs/>
           <w:sz w:val="16"/>
           <w:szCs w:val="16"/>
         </w:rPr>
@@ -171,13 +252,17 @@
         </w:rPr>
         <w:t>Apartment Management Intern</w:t>
       </w:r>
-    </w:p>
-    <w:p>
-      <w:pPr>
-        <w:pStyle w:val="NoteLevel2"/>
-      </w:pPr>
-      <w:r>
-        <w:t>Learned about family business</w:t>
+      <w:r>
+        <w:rPr>
+          <w:b/>
+        </w:rPr>
+        <w:t xml:space="preserve"> </w:t>
+      </w:r>
+      <w:r>
+        <w:rPr>
+          <w:bCs/>
+        </w:rPr>
+        <w:t>– Family Business</w:t>
       </w:r>
     </w:p>
     <w:p>
@@ -228,7 +313,38 @@
         <w:pStyle w:val="NoteLevel2"/>
       </w:pPr>
       <w:r>
-        <w:t>Rewrote old BASH scripts/pipelines, increasing efficiency by up to 200%</w:t>
+        <w:t>Rewrote old</w:t>
+      </w:r>
+      <w:r>
+        <w:t>, and created new</w:t>
+      </w:r>
+      <w:r>
+        <w:t xml:space="preserve"> BASH scripts/pipelines, increasing efficiency by up to 200%</w:t>
+      </w:r>
+    </w:p>
+    <w:p>
+      <w:pPr>
+        <w:pStyle w:val="Heading1"/>
+      </w:pPr>
+      <w:r>
+        <w:t>Projects</w:t>
+      </w:r>
+    </w:p>
+    <w:p>
+      <w:r>
+        <w:t>’</w:t>
+      </w:r>
+      <w:r>
+        <w:t>16</w:t>
+      </w:r>
+      <w:r>
+        <w:tab/>
+      </w:r>
+      <w:r>
+        <w:t>Graphics Engine</w:t>
+      </w:r>
+      <w:r>
+        <w:t xml:space="preserve"> – C++</w:t>
       </w:r>
     </w:p>
     <w:p>
@@ -236,29 +352,44 @@
         <w:pStyle w:val="NoteLevel2"/>
       </w:pPr>
       <w:r>
-        <w:t>Helped complete new scripts, converting and analyzing genomic data</w:t>
-      </w:r>
-    </w:p>
-    <w:p>
-      <w:pPr>
-        <w:pStyle w:val="Heading1"/>
-      </w:pPr>
-      <w:r>
-        <w:t>Projects</w:t>
-      </w:r>
-    </w:p>
-    <w:p>
-      <w:r>
-        <w:t>’</w:t>
-      </w:r>
-      <w:r>
-        <w:t>16</w:t>
+        <w:t xml:space="preserve">Built from scratch </w:t>
+      </w:r>
+      <w:r>
+        <w:t xml:space="preserve">drawing pixels, </w:t>
+      </w:r>
+      <w:r>
+        <w:t xml:space="preserve">with capabilities </w:t>
+      </w:r>
+      <w:r>
+        <w:t>including drawing lines, polygons, 3D objects, and curves</w:t>
+      </w:r>
+    </w:p>
+    <w:p>
+      <w:pPr>
+        <w:pStyle w:val="NoteLevel2"/>
+      </w:pPr>
+      <w:r>
+        <w:t>Objects can be translated, scaled, and rotated</w:t>
+      </w:r>
+      <w:r>
+        <w:t>; polygons can</w:t>
+      </w:r>
+      <w:r>
+        <w:t xml:space="preserve"> be colored and shaded in</w:t>
+      </w:r>
+      <w:r>
+        <w:t>; save and load objects</w:t>
+      </w:r>
+    </w:p>
+    <w:p>
+      <w:r>
+        <w:t>’15</w:t>
       </w:r>
       <w:r>
         <w:tab/>
       </w:r>
       <w:r>
-        <w:t>Graphics Engine</w:t>
+        <w:t>Virtual Machine</w:t>
       </w:r>
       <w:r>
         <w:t xml:space="preserve"> – C++</w:t>
@@ -269,16 +400,7 @@
         <w:pStyle w:val="NoteLevel2"/>
       </w:pPr>
       <w:r>
-        <w:t xml:space="preserve">Built from scratch </w:t>
-      </w:r>
-      <w:r>
-        <w:t xml:space="preserve">drawing pixels, </w:t>
-      </w:r>
-      <w:r>
-        <w:t xml:space="preserve">with capabilities </w:t>
-      </w:r>
-      <w:r>
-        <w:t>including drawing lines, polygons, 3D objects, and curves</w:t>
+        <w:t>Round-robin scheduled multithreading with thread priorities and mutexes</w:t>
       </w:r>
     </w:p>
     <w:p>
@@ -286,45 +408,6 @@
         <w:pStyle w:val="NoteLevel2"/>
       </w:pPr>
       <w:r>
-        <w:t>Objects can be translated, scaled, and rotated</w:t>
-      </w:r>
-      <w:r>
-        <w:t>; polygons can</w:t>
-      </w:r>
-      <w:r>
-        <w:t xml:space="preserve"> be colored and shaded in</w:t>
-      </w:r>
-      <w:r>
-        <w:t>; save and load objects</w:t>
-      </w:r>
-    </w:p>
-    <w:p>
-      <w:r>
-        <w:t>’15</w:t>
-      </w:r>
-      <w:r>
-        <w:tab/>
-      </w:r>
-      <w:r>
-        <w:t>Virtual Machine</w:t>
-      </w:r>
-      <w:r>
-        <w:t xml:space="preserve"> – C++</w:t>
-      </w:r>
-    </w:p>
-    <w:p>
-      <w:pPr>
-        <w:pStyle w:val="NoteLevel2"/>
-      </w:pPr>
-      <w:r>
-        <w:t>Round-robin scheduled multithreading with thread priorities and mutexes</w:t>
-      </w:r>
-    </w:p>
-    <w:p>
-      <w:pPr>
-        <w:pStyle w:val="NoteLevel2"/>
-      </w:pPr>
-      <w:r>
         <w:t>Virtual memory</w:t>
       </w:r>
       <w:r>
@@ -341,130 +424,6 @@
       </w:r>
       <w:r>
         <w:t>operations such as open, close, read, and write</w:t>
-      </w:r>
-    </w:p>
-    <w:p>
-      <w:r>
-        <w:t>’15</w:t>
-      </w:r>
-      <w:r>
-        <w:tab/>
-      </w:r>
-      <w:proofErr w:type="spellStart"/>
-      <w:r>
-        <w:t>FortNitta</w:t>
-      </w:r>
-      <w:proofErr w:type="spellEnd"/>
-      <w:r>
-        <w:t xml:space="preserve"> – </w:t>
-      </w:r>
-      <w:proofErr w:type="spellStart"/>
-      <w:r>
-        <w:t>Obj</w:t>
-      </w:r>
-      <w:proofErr w:type="spellEnd"/>
-      <w:r>
-        <w:t>-C</w:t>
-      </w:r>
-    </w:p>
-    <w:p>
-      <w:pPr>
-        <w:pStyle w:val="NoteLevel2"/>
-      </w:pPr>
-      <w:r>
-        <w:t>Game written for iOS; Worked in group of 15 people collaborating with entire class using GitHub</w:t>
-      </w:r>
-    </w:p>
-    <w:p>
-      <w:pPr>
-        <w:pStyle w:val="NoteLevel2"/>
-      </w:pPr>
-      <w:r>
-        <w:t>Used concepts from software development life cycle</w:t>
-      </w:r>
-    </w:p>
-    <w:p>
-      <w:r>
-        <w:t>’15</w:t>
-      </w:r>
-      <w:r>
-        <w:tab/>
-      </w:r>
-      <w:r>
-        <w:t>Minesweeper</w:t>
-      </w:r>
-      <w:r>
-        <w:t xml:space="preserve">;  </w:t>
-      </w:r>
-      <w:proofErr w:type="spellStart"/>
-      <w:r>
-        <w:t>DarkMaze</w:t>
-      </w:r>
-      <w:proofErr w:type="spellEnd"/>
-      <w:r>
-        <w:t xml:space="preserve"> </w:t>
-      </w:r>
-      <w:r>
-        <w:t>– C++</w:t>
-      </w:r>
-      <w:bookmarkStart w:id="0" w:name="_GoBack"/>
-      <w:bookmarkEnd w:id="0"/>
-    </w:p>
-    <w:p>
-      <w:pPr>
-        <w:pStyle w:val="NoteLevel2"/>
-      </w:pPr>
-      <w:r>
-        <w:t>Create</w:t>
-      </w:r>
-      <w:r>
-        <w:t xml:space="preserve"> randomly generated </w:t>
-      </w:r>
-      <w:r>
-        <w:t>puzzle</w:t>
-      </w:r>
-      <w:r>
-        <w:t>s</w:t>
-      </w:r>
-      <w:r>
-        <w:t xml:space="preserve">; </w:t>
-      </w:r>
-      <w:r>
-        <w:t>have</w:t>
-      </w:r>
-      <w:r>
-        <w:t xml:space="preserve"> interface</w:t>
-      </w:r>
-      <w:r>
-        <w:t>s</w:t>
-      </w:r>
-      <w:r>
-        <w:t xml:space="preserve"> to allow a s</w:t>
-      </w:r>
-      <w:r>
-        <w:t xml:space="preserve">olver to be made by </w:t>
-      </w:r>
-      <w:r>
-        <w:t>others</w:t>
-      </w:r>
-      <w:r>
-        <w:t xml:space="preserve"> in a</w:t>
-      </w:r>
-      <w:r>
-        <w:t xml:space="preserve"> competition</w:t>
-      </w:r>
-    </w:p>
-    <w:p>
-      <w:pPr>
-        <w:pStyle w:val="NoteLevel2"/>
-      </w:pPr>
-      <w:proofErr w:type="spellStart"/>
-      <w:r>
-        <w:t>DarkMaze</w:t>
-      </w:r>
-      <w:proofErr w:type="spellEnd"/>
-      <w:r>
-        <w:t xml:space="preserve"> uses breadth first search to find and guarantee an optimal solution</w:t>
       </w:r>
     </w:p>
     <w:p>
@@ -502,7 +461,7 @@
       <w:pPr>
         <w:pStyle w:val="NoteLevel2"/>
         <w:sectPr>
-          <w:footerReference w:type="default" r:id="rId8"/>
+          <w:footerReference w:type="default" r:id="rId9"/>
           <w:type w:val="continuous"/>
           <w:pgSz w:w="12240" w:h="15840"/>
           <w:pgMar w:top="1152" w:right="1123" w:bottom="1195" w:left="1123" w:header="432" w:footer="720" w:gutter="0"/>
@@ -515,38 +474,6 @@
     <w:p>
       <w:pPr>
         <w:pStyle w:val="NoteLevel2"/>
-      </w:pPr>
-      <w:r>
-        <w:t xml:space="preserve">B.S. </w:t>
-      </w:r>
-      <w:r>
-        <w:t xml:space="preserve">in </w:t>
-      </w:r>
-      <w:r>
-        <w:t>Computer Science</w:t>
-      </w:r>
-      <w:r>
-        <w:tab/>
-      </w:r>
-      <w:r>
-        <w:tab/>
-      </w:r>
-      <w:r>
-        <w:t>GPA: 3.5</w:t>
-      </w:r>
-      <w:r>
-        <w:tab/>
-      </w:r>
-      <w:r>
-        <w:tab/>
-      </w:r>
-      <w:r>
-        <w:t>CS major GPA: 3.8</w:t>
-      </w:r>
-    </w:p>
-    <w:p>
-      <w:pPr>
-        <w:pStyle w:val="Heading2"/>
         <w:sectPr>
           <w:type w:val="continuous"/>
           <w:pgSz w:w="12240" w:h="15840"/>
@@ -556,6 +483,33 @@
           <w:docGrid w:linePitch="360"/>
         </w:sectPr>
       </w:pPr>
+      <w:r>
+        <w:t xml:space="preserve">B.S. </w:t>
+      </w:r>
+      <w:r>
+        <w:t xml:space="preserve">in </w:t>
+      </w:r>
+      <w:r>
+        <w:t>Computer Science</w:t>
+      </w:r>
+      <w:r>
+        <w:tab/>
+      </w:r>
+      <w:r>
+        <w:tab/>
+      </w:r>
+      <w:r>
+        <w:t>GPA: 3.5</w:t>
+      </w:r>
+      <w:r>
+        <w:tab/>
+      </w:r>
+      <w:r>
+        <w:tab/>
+      </w:r>
+      <w:r>
+        <w:t>CS major GPA: 3.8</w:t>
+      </w:r>
     </w:p>
     <w:p>
       <w:pPr>
@@ -692,13 +646,31 @@
         <w:pStyle w:val="NoteLevel2"/>
       </w:pPr>
       <w:r>
-        <w:t>Experienced with: C++, C, Java, Git, BASH, UNIX</w:t>
-      </w:r>
-      <w:r>
-        <w:t>, Assembly</w:t>
-      </w:r>
-      <w:r>
-        <w:t xml:space="preserve"> Language</w:t>
+        <w:t>Experienced with: C++, C, Java, Git</w:t>
+      </w:r>
+      <w:r>
+        <w:t xml:space="preserve">, Docker, Meson, CI, </w:t>
+      </w:r>
+      <w:r>
+        <w:t xml:space="preserve">Unit Testing, </w:t>
+      </w:r>
+      <w:r>
+        <w:t>Gitlab</w:t>
+      </w:r>
+      <w:r>
+        <w:t xml:space="preserve">, </w:t>
+      </w:r>
+      <w:r>
+        <w:t xml:space="preserve">Design Patterns, </w:t>
+      </w:r>
+      <w:r>
+        <w:t>BASH, UNIX</w:t>
+      </w:r>
+      <w:r>
+        <w:t>, Handlebars</w:t>
+      </w:r>
+      <w:r>
+        <w:t>, TCP, UDP, Boost Asio, ZMQ, PlantUML, Catch2</w:t>
       </w:r>
     </w:p>
     <w:p>
@@ -708,13 +680,14 @@
       <w:r>
         <w:t xml:space="preserve">Briefly worked with: </w:t>
       </w:r>
-      <w:proofErr w:type="spellStart"/>
-      <w:r>
-        <w:t>Obj</w:t>
-      </w:r>
-      <w:proofErr w:type="spellEnd"/>
-      <w:r>
-        <w:t xml:space="preserve">-C, </w:t>
+      <w:r>
+        <w:t xml:space="preserve">Python, </w:t>
+      </w:r>
+      <w:r>
+        <w:t xml:space="preserve">Protobuf, </w:t>
+      </w:r>
+      <w:r>
+        <w:t xml:space="preserve">Obj-C, </w:t>
       </w:r>
       <w:r>
         <w:t xml:space="preserve">SQL, </w:t>
@@ -722,19 +695,17 @@
       <w:r>
         <w:t xml:space="preserve">GPU Programming, </w:t>
       </w:r>
-      <w:proofErr w:type="spellStart"/>
-      <w:r>
-        <w:t>MatLab</w:t>
-      </w:r>
-      <w:proofErr w:type="spellEnd"/>
-      <w:r>
-        <w:t xml:space="preserve">, </w:t>
+      <w:r>
+        <w:t xml:space="preserve">MatLab, </w:t>
       </w:r>
       <w:r>
         <w:t xml:space="preserve">Perl, R, </w:t>
       </w:r>
       <w:r>
         <w:t>AutoCAD</w:t>
+      </w:r>
+      <w:r>
+        <w:t>, Assembly Language</w:t>
       </w:r>
     </w:p>
     <w:p>
@@ -829,15 +800,15 @@
         <w:t xml:space="preserve"> for </w:t>
       </w:r>
       <w:r>
-        <w:t xml:space="preserve">3 CS courses a few </w:t>
-      </w:r>
-      <w:proofErr w:type="spellStart"/>
-      <w:r>
-        <w:t>hrs</w:t>
-      </w:r>
-      <w:proofErr w:type="spellEnd"/>
-      <w:r>
-        <w:t>/week in spare time</w:t>
+        <w:t>3 CS courses a few hrs/</w:t>
+      </w:r>
+      <w:proofErr w:type="gramStart"/>
+      <w:r>
+        <w:t>week</w:t>
+      </w:r>
+      <w:proofErr w:type="gramEnd"/>
+      <w:r>
+        <w:t xml:space="preserve"> in spare time</w:t>
       </w:r>
     </w:p>
     <w:p>
@@ -847,6 +818,38 @@
       <w:r>
         <w:t>Helped CS Club committee tutors with how to best help people learn</w:t>
       </w:r>
+    </w:p>
+    <w:p>
+      <w:pPr>
+        <w:ind w:left="720" w:hanging="720"/>
+      </w:pPr>
+      <w:r>
+        <w:t>’19</w:t>
+      </w:r>
+      <w:r>
+        <w:tab/>
+        <w:t>U</w:t>
+      </w:r>
+      <w:r>
+        <w:t>.</w:t>
+      </w:r>
+      <w:r>
+        <w:t>S</w:t>
+      </w:r>
+      <w:r>
+        <w:t>.</w:t>
+      </w:r>
+      <w:r>
+        <w:t xml:space="preserve"> Government Secret Clear</w:t>
+      </w:r>
+      <w:r>
+        <w:t>ance</w:t>
+      </w:r>
+    </w:p>
+    <w:p>
+      <w:pPr>
+        <w:pStyle w:val="NoteLevel2"/>
+      </w:pPr>
     </w:p>
     <w:p>
       <w:r>
@@ -876,7 +879,7 @@
 </file>
 
 <file path=word/endnotes.xml><?xml version="1.0" encoding="utf-8"?>
-<w:endnotes xmlns:wpc="http://schemas.microsoft.com/office/word/2010/wordprocessingCanvas" xmlns:cx="http://schemas.microsoft.com/office/drawing/2014/chartex" xmlns:cx1="http://schemas.microsoft.com/office/drawing/2015/9/8/chartex" xmlns:cx2="http://schemas.microsoft.com/office/drawing/2015/10/21/chartex" xmlns:cx3="http://schemas.microsoft.com/office/drawing/2016/5/9/chartex" xmlns:cx4="http://schemas.microsoft.com/office/drawing/2016/5/10/chartex" xmlns:cx5="http://schemas.microsoft.com/office/drawing/2016/5/11/chartex" xmlns:cx6="http://schemas.microsoft.com/office/drawing/2016/5/12/chartex" xmlns:cx7="http://schemas.microsoft.com/office/drawing/2016/5/13/chartex" xmlns:cx8="http://schemas.microsoft.com/office/drawing/2016/5/14/chartex" xmlns:mc="http://schemas.openxmlformats.org/markup-compatibility/2006" xmlns:aink="http://schemas.microsoft.com/office/drawing/2016/ink" xmlns:am3d="http://schemas.microsoft.com/office/drawing/2017/model3d" xmlns:o="urn:schemas-microsoft-com:office:office" xmlns:r="http://schemas.openxmlformats.org/officeDocument/2006/relationships" xmlns:m="http://schemas.openxmlformats.org/officeDocument/2006/math" xmlns:v="urn:schemas-microsoft-com:vml" xmlns:wp14="http://schemas.microsoft.com/office/word/2010/wordprocessingDrawing" xmlns:wp="http://schemas.openxmlformats.org/drawingml/2006/wordprocessingDrawing" xmlns:w10="urn:schemas-microsoft-com:office:word" xmlns:w="http://schemas.openxmlformats.org/wordprocessingml/2006/main" xmlns:w14="http://schemas.microsoft.com/office/word/2010/wordml" xmlns:w15="http://schemas.microsoft.com/office/word/2012/wordml" xmlns:w16cid="http://schemas.microsoft.com/office/word/2016/wordml/cid" xmlns:w16se="http://schemas.microsoft.com/office/word/2015/wordml/symex" xmlns:wpg="http://schemas.microsoft.com/office/word/2010/wordprocessingGroup" xmlns:wpi="http://schemas.microsoft.com/office/word/2010/wordprocessingInk" xmlns:wne="http://schemas.microsoft.com/office/word/2006/wordml" xmlns:wps="http://schemas.microsoft.com/office/word/2010/wordprocessingShape" mc:Ignorable="w14 w15 w16se w16cid wp14">
+<w:endnotes xmlns:wpc="http://schemas.microsoft.com/office/word/2010/wordprocessingCanvas" xmlns:cx="http://schemas.microsoft.com/office/drawing/2014/chartex" xmlns:cx1="http://schemas.microsoft.com/office/drawing/2015/9/8/chartex" xmlns:cx2="http://schemas.microsoft.com/office/drawing/2015/10/21/chartex" xmlns:cx3="http://schemas.microsoft.com/office/drawing/2016/5/9/chartex" xmlns:cx4="http://schemas.microsoft.com/office/drawing/2016/5/10/chartex" xmlns:cx5="http://schemas.microsoft.com/office/drawing/2016/5/11/chartex" xmlns:cx6="http://schemas.microsoft.com/office/drawing/2016/5/12/chartex" xmlns:cx7="http://schemas.microsoft.com/office/drawing/2016/5/13/chartex" xmlns:cx8="http://schemas.microsoft.com/office/drawing/2016/5/14/chartex" xmlns:mc="http://schemas.openxmlformats.org/markup-compatibility/2006" xmlns:aink="http://schemas.microsoft.com/office/drawing/2016/ink" xmlns:am3d="http://schemas.microsoft.com/office/drawing/2017/model3d" xmlns:o="urn:schemas-microsoft-com:office:office" xmlns:r="http://schemas.openxmlformats.org/officeDocument/2006/relationships" xmlns:m="http://schemas.openxmlformats.org/officeDocument/2006/math" xmlns:v="urn:schemas-microsoft-com:vml" xmlns:wp14="http://schemas.microsoft.com/office/word/2010/wordprocessingDrawing" xmlns:wp="http://schemas.openxmlformats.org/drawingml/2006/wordprocessingDrawing" xmlns:w10="urn:schemas-microsoft-com:office:word" xmlns:w="http://schemas.openxmlformats.org/wordprocessingml/2006/main" xmlns:w14="http://schemas.microsoft.com/office/word/2010/wordml" xmlns:w15="http://schemas.microsoft.com/office/word/2012/wordml" xmlns:w16cex="http://schemas.microsoft.com/office/word/2018/wordml/cex" xmlns:w16cid="http://schemas.microsoft.com/office/word/2016/wordml/cid" xmlns:w16="http://schemas.microsoft.com/office/word/2018/wordml" xmlns:w16se="http://schemas.microsoft.com/office/word/2015/wordml/symex" xmlns:wpg="http://schemas.microsoft.com/office/word/2010/wordprocessingGroup" xmlns:wpi="http://schemas.microsoft.com/office/word/2010/wordprocessingInk" xmlns:wne="http://schemas.microsoft.com/office/word/2006/wordml" xmlns:wps="http://schemas.microsoft.com/office/word/2010/wordprocessingShape" mc:Ignorable="w14 w15 w16se w16cid w16 w16cex wp14">
   <w:endnote w:type="separator" w:id="-1">
     <w:p>
       <w:r>
@@ -905,7 +908,7 @@
 </file>
 
 <file path=word/footer1.xml><?xml version="1.0" encoding="utf-8"?>
-<w:ftr xmlns:wpc="http://schemas.microsoft.com/office/word/2010/wordprocessingCanvas" xmlns:cx="http://schemas.microsoft.com/office/drawing/2014/chartex" xmlns:cx1="http://schemas.microsoft.com/office/drawing/2015/9/8/chartex" xmlns:cx2="http://schemas.microsoft.com/office/drawing/2015/10/21/chartex" xmlns:cx3="http://schemas.microsoft.com/office/drawing/2016/5/9/chartex" xmlns:cx4="http://schemas.microsoft.com/office/drawing/2016/5/10/chartex" xmlns:cx5="http://schemas.microsoft.com/office/drawing/2016/5/11/chartex" xmlns:cx6="http://schemas.microsoft.com/office/drawing/2016/5/12/chartex" xmlns:cx7="http://schemas.microsoft.com/office/drawing/2016/5/13/chartex" xmlns:cx8="http://schemas.microsoft.com/office/drawing/2016/5/14/chartex" xmlns:mc="http://schemas.openxmlformats.org/markup-compatibility/2006" xmlns:aink="http://schemas.microsoft.com/office/drawing/2016/ink" xmlns:am3d="http://schemas.microsoft.com/office/drawing/2017/model3d" xmlns:o="urn:schemas-microsoft-com:office:office" xmlns:r="http://schemas.openxmlformats.org/officeDocument/2006/relationships" xmlns:m="http://schemas.openxmlformats.org/officeDocument/2006/math" xmlns:v="urn:schemas-microsoft-com:vml" xmlns:wp14="http://schemas.microsoft.com/office/word/2010/wordprocessingDrawing" xmlns:wp="http://schemas.openxmlformats.org/drawingml/2006/wordprocessingDrawing" xmlns:w10="urn:schemas-microsoft-com:office:word" xmlns:w="http://schemas.openxmlformats.org/wordprocessingml/2006/main" xmlns:w14="http://schemas.microsoft.com/office/word/2010/wordml" xmlns:w15="http://schemas.microsoft.com/office/word/2012/wordml" xmlns:w16cid="http://schemas.microsoft.com/office/word/2016/wordml/cid" xmlns:w16se="http://schemas.microsoft.com/office/word/2015/wordml/symex" xmlns:wpg="http://schemas.microsoft.com/office/word/2010/wordprocessingGroup" xmlns:wpi="http://schemas.microsoft.com/office/word/2010/wordprocessingInk" xmlns:wne="http://schemas.microsoft.com/office/word/2006/wordml" xmlns:wps="http://schemas.microsoft.com/office/word/2010/wordprocessingShape" mc:Ignorable="w14 w15 w16se w16cid wp14">
+<w:ftr xmlns:wpc="http://schemas.microsoft.com/office/word/2010/wordprocessingCanvas" xmlns:cx="http://schemas.microsoft.com/office/drawing/2014/chartex" xmlns:cx1="http://schemas.microsoft.com/office/drawing/2015/9/8/chartex" xmlns:cx2="http://schemas.microsoft.com/office/drawing/2015/10/21/chartex" xmlns:cx3="http://schemas.microsoft.com/office/drawing/2016/5/9/chartex" xmlns:cx4="http://schemas.microsoft.com/office/drawing/2016/5/10/chartex" xmlns:cx5="http://schemas.microsoft.com/office/drawing/2016/5/11/chartex" xmlns:cx6="http://schemas.microsoft.com/office/drawing/2016/5/12/chartex" xmlns:cx7="http://schemas.microsoft.com/office/drawing/2016/5/13/chartex" xmlns:cx8="http://schemas.microsoft.com/office/drawing/2016/5/14/chartex" xmlns:mc="http://schemas.openxmlformats.org/markup-compatibility/2006" xmlns:aink="http://schemas.microsoft.com/office/drawing/2016/ink" xmlns:am3d="http://schemas.microsoft.com/office/drawing/2017/model3d" xmlns:o="urn:schemas-microsoft-com:office:office" xmlns:r="http://schemas.openxmlformats.org/officeDocument/2006/relationships" xmlns:m="http://schemas.openxmlformats.org/officeDocument/2006/math" xmlns:v="urn:schemas-microsoft-com:vml" xmlns:wp14="http://schemas.microsoft.com/office/word/2010/wordprocessingDrawing" xmlns:wp="http://schemas.openxmlformats.org/drawingml/2006/wordprocessingDrawing" xmlns:w10="urn:schemas-microsoft-com:office:word" xmlns:w="http://schemas.openxmlformats.org/wordprocessingml/2006/main" xmlns:w14="http://schemas.microsoft.com/office/word/2010/wordml" xmlns:w15="http://schemas.microsoft.com/office/word/2012/wordml" xmlns:w16cex="http://schemas.microsoft.com/office/word/2018/wordml/cex" xmlns:w16cid="http://schemas.microsoft.com/office/word/2016/wordml/cid" xmlns:w16="http://schemas.microsoft.com/office/word/2018/wordml" xmlns:w16se="http://schemas.microsoft.com/office/word/2015/wordml/symex" xmlns:wpg="http://schemas.microsoft.com/office/word/2010/wordprocessingGroup" xmlns:wpi="http://schemas.microsoft.com/office/word/2010/wordprocessingInk" xmlns:wne="http://schemas.microsoft.com/office/word/2006/wordml" xmlns:wps="http://schemas.microsoft.com/office/word/2010/wordprocessingShape" mc:Ignorable="w14 w15 w16se w16cid w16 w16cex wp14">
   <w:sdt>
     <w:sdtPr>
       <w:id w:val="1629587531"/>
@@ -964,7 +967,7 @@
 </file>
 
 <file path=word/footer2.xml><?xml version="1.0" encoding="utf-8"?>
-<w:ftr xmlns:wpc="http://schemas.microsoft.com/office/word/2010/wordprocessingCanvas" xmlns:cx="http://schemas.microsoft.com/office/drawing/2014/chartex" xmlns:cx1="http://schemas.microsoft.com/office/drawing/2015/9/8/chartex" xmlns:cx2="http://schemas.microsoft.com/office/drawing/2015/10/21/chartex" xmlns:cx3="http://schemas.microsoft.com/office/drawing/2016/5/9/chartex" xmlns:cx4="http://schemas.microsoft.com/office/drawing/2016/5/10/chartex" xmlns:cx5="http://schemas.microsoft.com/office/drawing/2016/5/11/chartex" xmlns:cx6="http://schemas.microsoft.com/office/drawing/2016/5/12/chartex" xmlns:cx7="http://schemas.microsoft.com/office/drawing/2016/5/13/chartex" xmlns:cx8="http://schemas.microsoft.com/office/drawing/2016/5/14/chartex" xmlns:mc="http://schemas.openxmlformats.org/markup-compatibility/2006" xmlns:aink="http://schemas.microsoft.com/office/drawing/2016/ink" xmlns:am3d="http://schemas.microsoft.com/office/drawing/2017/model3d" xmlns:o="urn:schemas-microsoft-com:office:office" xmlns:r="http://schemas.openxmlformats.org/officeDocument/2006/relationships" xmlns:m="http://schemas.openxmlformats.org/officeDocument/2006/math" xmlns:v="urn:schemas-microsoft-com:vml" xmlns:wp14="http://schemas.microsoft.com/office/word/2010/wordprocessingDrawing" xmlns:wp="http://schemas.openxmlformats.org/drawingml/2006/wordprocessingDrawing" xmlns:w10="urn:schemas-microsoft-com:office:word" xmlns:w="http://schemas.openxmlformats.org/wordprocessingml/2006/main" xmlns:w14="http://schemas.microsoft.com/office/word/2010/wordml" xmlns:w15="http://schemas.microsoft.com/office/word/2012/wordml" xmlns:w16cid="http://schemas.microsoft.com/office/word/2016/wordml/cid" xmlns:w16se="http://schemas.microsoft.com/office/word/2015/wordml/symex" xmlns:wpg="http://schemas.microsoft.com/office/word/2010/wordprocessingGroup" xmlns:wpi="http://schemas.microsoft.com/office/word/2010/wordprocessingInk" xmlns:wne="http://schemas.microsoft.com/office/word/2006/wordml" xmlns:wps="http://schemas.microsoft.com/office/word/2010/wordprocessingShape" mc:Ignorable="w14 w15 w16se w16cid wp14">
+<w:ftr xmlns:wpc="http://schemas.microsoft.com/office/word/2010/wordprocessingCanvas" xmlns:cx="http://schemas.microsoft.com/office/drawing/2014/chartex" xmlns:cx1="http://schemas.microsoft.com/office/drawing/2015/9/8/chartex" xmlns:cx2="http://schemas.microsoft.com/office/drawing/2015/10/21/chartex" xmlns:cx3="http://schemas.microsoft.com/office/drawing/2016/5/9/chartex" xmlns:cx4="http://schemas.microsoft.com/office/drawing/2016/5/10/chartex" xmlns:cx5="http://schemas.microsoft.com/office/drawing/2016/5/11/chartex" xmlns:cx6="http://schemas.microsoft.com/office/drawing/2016/5/12/chartex" xmlns:cx7="http://schemas.microsoft.com/office/drawing/2016/5/13/chartex" xmlns:cx8="http://schemas.microsoft.com/office/drawing/2016/5/14/chartex" xmlns:mc="http://schemas.openxmlformats.org/markup-compatibility/2006" xmlns:aink="http://schemas.microsoft.com/office/drawing/2016/ink" xmlns:am3d="http://schemas.microsoft.com/office/drawing/2017/model3d" xmlns:o="urn:schemas-microsoft-com:office:office" xmlns:r="http://schemas.openxmlformats.org/officeDocument/2006/relationships" xmlns:m="http://schemas.openxmlformats.org/officeDocument/2006/math" xmlns:v="urn:schemas-microsoft-com:vml" xmlns:wp14="http://schemas.microsoft.com/office/word/2010/wordprocessingDrawing" xmlns:wp="http://schemas.openxmlformats.org/drawingml/2006/wordprocessingDrawing" xmlns:w10="urn:schemas-microsoft-com:office:word" xmlns:w="http://schemas.openxmlformats.org/wordprocessingml/2006/main" xmlns:w14="http://schemas.microsoft.com/office/word/2010/wordml" xmlns:w15="http://schemas.microsoft.com/office/word/2012/wordml" xmlns:w16cex="http://schemas.microsoft.com/office/word/2018/wordml/cex" xmlns:w16cid="http://schemas.microsoft.com/office/word/2016/wordml/cid" xmlns:w16="http://schemas.microsoft.com/office/word/2018/wordml" xmlns:w16se="http://schemas.microsoft.com/office/word/2015/wordml/symex" xmlns:wpg="http://schemas.microsoft.com/office/word/2010/wordprocessingGroup" xmlns:wpi="http://schemas.microsoft.com/office/word/2010/wordprocessingInk" xmlns:wne="http://schemas.microsoft.com/office/word/2006/wordml" xmlns:wps="http://schemas.microsoft.com/office/word/2010/wordprocessingShape" mc:Ignorable="w14 w15 w16se w16cid w16 w16cex wp14">
   <w:sdt>
     <w:sdtPr>
       <w:id w:val="1071305255"/>
@@ -1023,7 +1026,7 @@
 </file>
 
 <file path=word/footnotes.xml><?xml version="1.0" encoding="utf-8"?>
-<w:footnotes xmlns:wpc="http://schemas.microsoft.com/office/word/2010/wordprocessingCanvas" xmlns:cx="http://schemas.microsoft.com/office/drawing/2014/chartex" xmlns:cx1="http://schemas.microsoft.com/office/drawing/2015/9/8/chartex" xmlns:cx2="http://schemas.microsoft.com/office/drawing/2015/10/21/chartex" xmlns:cx3="http://schemas.microsoft.com/office/drawing/2016/5/9/chartex" xmlns:cx4="http://schemas.microsoft.com/office/drawing/2016/5/10/chartex" xmlns:cx5="http://schemas.microsoft.com/office/drawing/2016/5/11/chartex" xmlns:cx6="http://schemas.microsoft.com/office/drawing/2016/5/12/chartex" xmlns:cx7="http://schemas.microsoft.com/office/drawing/2016/5/13/chartex" xmlns:cx8="http://schemas.microsoft.com/office/drawing/2016/5/14/chartex" xmlns:mc="http://schemas.openxmlformats.org/markup-compatibility/2006" xmlns:aink="http://schemas.microsoft.com/office/drawing/2016/ink" xmlns:am3d="http://schemas.microsoft.com/office/drawing/2017/model3d" xmlns:o="urn:schemas-microsoft-com:office:office" xmlns:r="http://schemas.openxmlformats.org/officeDocument/2006/relationships" xmlns:m="http://schemas.openxmlformats.org/officeDocument/2006/math" xmlns:v="urn:schemas-microsoft-com:vml" xmlns:wp14="http://schemas.microsoft.com/office/word/2010/wordprocessingDrawing" xmlns:wp="http://schemas.openxmlformats.org/drawingml/2006/wordprocessingDrawing" xmlns:w10="urn:schemas-microsoft-com:office:word" xmlns:w="http://schemas.openxmlformats.org/wordprocessingml/2006/main" xmlns:w14="http://schemas.microsoft.com/office/word/2010/wordml" xmlns:w15="http://schemas.microsoft.com/office/word/2012/wordml" xmlns:w16cid="http://schemas.microsoft.com/office/word/2016/wordml/cid" xmlns:w16se="http://schemas.microsoft.com/office/word/2015/wordml/symex" xmlns:wpg="http://schemas.microsoft.com/office/word/2010/wordprocessingGroup" xmlns:wpi="http://schemas.microsoft.com/office/word/2010/wordprocessingInk" xmlns:wne="http://schemas.microsoft.com/office/word/2006/wordml" xmlns:wps="http://schemas.microsoft.com/office/word/2010/wordprocessingShape" mc:Ignorable="w14 w15 w16se w16cid wp14">
+<w:footnotes xmlns:wpc="http://schemas.microsoft.com/office/word/2010/wordprocessingCanvas" xmlns:cx="http://schemas.microsoft.com/office/drawing/2014/chartex" xmlns:cx1="http://schemas.microsoft.com/office/drawing/2015/9/8/chartex" xmlns:cx2="http://schemas.microsoft.com/office/drawing/2015/10/21/chartex" xmlns:cx3="http://schemas.microsoft.com/office/drawing/2016/5/9/chartex" xmlns:cx4="http://schemas.microsoft.com/office/drawing/2016/5/10/chartex" xmlns:cx5="http://schemas.microsoft.com/office/drawing/2016/5/11/chartex" xmlns:cx6="http://schemas.microsoft.com/office/drawing/2016/5/12/chartex" xmlns:cx7="http://schemas.microsoft.com/office/drawing/2016/5/13/chartex" xmlns:cx8="http://schemas.microsoft.com/office/drawing/2016/5/14/chartex" xmlns:mc="http://schemas.openxmlformats.org/markup-compatibility/2006" xmlns:aink="http://schemas.microsoft.com/office/drawing/2016/ink" xmlns:am3d="http://schemas.microsoft.com/office/drawing/2017/model3d" xmlns:o="urn:schemas-microsoft-com:office:office" xmlns:r="http://schemas.openxmlformats.org/officeDocument/2006/relationships" xmlns:m="http://schemas.openxmlformats.org/officeDocument/2006/math" xmlns:v="urn:schemas-microsoft-com:vml" xmlns:wp14="http://schemas.microsoft.com/office/word/2010/wordprocessingDrawing" xmlns:wp="http://schemas.openxmlformats.org/drawingml/2006/wordprocessingDrawing" xmlns:w10="urn:schemas-microsoft-com:office:word" xmlns:w="http://schemas.openxmlformats.org/wordprocessingml/2006/main" xmlns:w14="http://schemas.microsoft.com/office/word/2010/wordml" xmlns:w15="http://schemas.microsoft.com/office/word/2012/wordml" xmlns:w16cex="http://schemas.microsoft.com/office/word/2018/wordml/cex" xmlns:w16cid="http://schemas.microsoft.com/office/word/2016/wordml/cid" xmlns:w16="http://schemas.microsoft.com/office/word/2018/wordml" xmlns:w16se="http://schemas.microsoft.com/office/word/2015/wordml/symex" xmlns:wpg="http://schemas.microsoft.com/office/word/2010/wordprocessingGroup" xmlns:wpi="http://schemas.microsoft.com/office/word/2010/wordprocessingInk" xmlns:wne="http://schemas.microsoft.com/office/word/2006/wordml" xmlns:wps="http://schemas.microsoft.com/office/word/2010/wordprocessingShape" mc:Ignorable="w14 w15 w16se w16cid w16 w16cex wp14">
   <w:footnote w:type="separator" w:id="-1">
     <w:p>
       <w:r>
@@ -1052,7 +1055,7 @@
 </file>
 
 <file path=word/numbering.xml><?xml version="1.0" encoding="utf-8"?>
-<w:numbering xmlns:wpc="http://schemas.microsoft.com/office/word/2010/wordprocessingCanvas" xmlns:cx="http://schemas.microsoft.com/office/drawing/2014/chartex" xmlns:cx1="http://schemas.microsoft.com/office/drawing/2015/9/8/chartex" xmlns:cx2="http://schemas.microsoft.com/office/drawing/2015/10/21/chartex" xmlns:cx3="http://schemas.microsoft.com/office/drawing/2016/5/9/chartex" xmlns:cx4="http://schemas.microsoft.com/office/drawing/2016/5/10/chartex" xmlns:cx5="http://schemas.microsoft.com/office/drawing/2016/5/11/chartex" xmlns:cx6="http://schemas.microsoft.com/office/drawing/2016/5/12/chartex" xmlns:cx7="http://schemas.microsoft.com/office/drawing/2016/5/13/chartex" xmlns:cx8="http://schemas.microsoft.com/office/drawing/2016/5/14/chartex" xmlns:mc="http://schemas.openxmlformats.org/markup-compatibility/2006" xmlns:aink="http://schemas.microsoft.com/office/drawing/2016/ink" xmlns:am3d="http://schemas.microsoft.com/office/drawing/2017/model3d" xmlns:o="urn:schemas-microsoft-com:office:office" xmlns:r="http://schemas.openxmlformats.org/officeDocument/2006/relationships" xmlns:m="http://schemas.openxmlformats.org/officeDocument/2006/math" xmlns:v="urn:schemas-microsoft-com:vml" xmlns:wp14="http://schemas.microsoft.com/office/word/2010/wordprocessingDrawing" xmlns:wp="http://schemas.openxmlformats.org/drawingml/2006/wordprocessingDrawing" xmlns:w10="urn:schemas-microsoft-com:office:word" xmlns:w="http://schemas.openxmlformats.org/wordprocessingml/2006/main" xmlns:w14="http://schemas.microsoft.com/office/word/2010/wordml" xmlns:w15="http://schemas.microsoft.com/office/word/2012/wordml" xmlns:w16cid="http://schemas.microsoft.com/office/word/2016/wordml/cid" xmlns:w16se="http://schemas.microsoft.com/office/word/2015/wordml/symex" xmlns:wpg="http://schemas.microsoft.com/office/word/2010/wordprocessingGroup" xmlns:wpi="http://schemas.microsoft.com/office/word/2010/wordprocessingInk" xmlns:wne="http://schemas.microsoft.com/office/word/2006/wordml" xmlns:wps="http://schemas.microsoft.com/office/word/2010/wordprocessingShape" mc:Ignorable="w14 w15 w16se w16cid wp14">
+<w:numbering xmlns:wpc="http://schemas.microsoft.com/office/word/2010/wordprocessingCanvas" xmlns:cx="http://schemas.microsoft.com/office/drawing/2014/chartex" xmlns:cx1="http://schemas.microsoft.com/office/drawing/2015/9/8/chartex" xmlns:cx2="http://schemas.microsoft.com/office/drawing/2015/10/21/chartex" xmlns:cx3="http://schemas.microsoft.com/office/drawing/2016/5/9/chartex" xmlns:cx4="http://schemas.microsoft.com/office/drawing/2016/5/10/chartex" xmlns:cx5="http://schemas.microsoft.com/office/drawing/2016/5/11/chartex" xmlns:cx6="http://schemas.microsoft.com/office/drawing/2016/5/12/chartex" xmlns:cx7="http://schemas.microsoft.com/office/drawing/2016/5/13/chartex" xmlns:cx8="http://schemas.microsoft.com/office/drawing/2016/5/14/chartex" xmlns:mc="http://schemas.openxmlformats.org/markup-compatibility/2006" xmlns:aink="http://schemas.microsoft.com/office/drawing/2016/ink" xmlns:am3d="http://schemas.microsoft.com/office/drawing/2017/model3d" xmlns:o="urn:schemas-microsoft-com:office:office" xmlns:r="http://schemas.openxmlformats.org/officeDocument/2006/relationships" xmlns:m="http://schemas.openxmlformats.org/officeDocument/2006/math" xmlns:v="urn:schemas-microsoft-com:vml" xmlns:wp14="http://schemas.microsoft.com/office/word/2010/wordprocessingDrawing" xmlns:wp="http://schemas.openxmlformats.org/drawingml/2006/wordprocessingDrawing" xmlns:w10="urn:schemas-microsoft-com:office:word" xmlns:w="http://schemas.openxmlformats.org/wordprocessingml/2006/main" xmlns:w14="http://schemas.microsoft.com/office/word/2010/wordml" xmlns:w15="http://schemas.microsoft.com/office/word/2012/wordml" xmlns:w16cex="http://schemas.microsoft.com/office/word/2018/wordml/cex" xmlns:w16cid="http://schemas.microsoft.com/office/word/2016/wordml/cid" xmlns:w16="http://schemas.microsoft.com/office/word/2018/wordml" xmlns:w16se="http://schemas.microsoft.com/office/word/2015/wordml/symex" xmlns:wpg="http://schemas.microsoft.com/office/word/2010/wordprocessingGroup" xmlns:wpi="http://schemas.microsoft.com/office/word/2010/wordprocessingInk" xmlns:wne="http://schemas.microsoft.com/office/word/2006/wordml" xmlns:wps="http://schemas.microsoft.com/office/word/2010/wordprocessingShape" mc:Ignorable="w14 w15 w16se w16cid w16 w16cex wp14">
   <w:abstractNum w:abstractNumId="0" w15:restartNumberingAfterBreak="0">
     <w:nsid w:val="FFFFFF1D"/>
     <w:multiLevelType w:val="multilevel"/>
@@ -2579,7 +2582,7 @@
 </file>
 
 <file path=word/styles.xml><?xml version="1.0" encoding="utf-8"?>
-<w:styles xmlns:mc="http://schemas.openxmlformats.org/markup-compatibility/2006" xmlns:r="http://schemas.openxmlformats.org/officeDocument/2006/relationships" xmlns:w="http://schemas.openxmlformats.org/wordprocessingml/2006/main" xmlns:w14="http://schemas.microsoft.com/office/word/2010/wordml" xmlns:w15="http://schemas.microsoft.com/office/word/2012/wordml" xmlns:w16cid="http://schemas.microsoft.com/office/word/2016/wordml/cid" xmlns:w16se="http://schemas.microsoft.com/office/word/2015/wordml/symex" mc:Ignorable="w14 w15 w16se w16cid">
+<w:styles xmlns:mc="http://schemas.openxmlformats.org/markup-compatibility/2006" xmlns:r="http://schemas.openxmlformats.org/officeDocument/2006/relationships" xmlns:w="http://schemas.openxmlformats.org/wordprocessingml/2006/main" xmlns:w14="http://schemas.microsoft.com/office/word/2010/wordml" xmlns:w15="http://schemas.microsoft.com/office/word/2012/wordml" xmlns:w16cex="http://schemas.microsoft.com/office/word/2018/wordml/cex" xmlns:w16cid="http://schemas.microsoft.com/office/word/2016/wordml/cid" xmlns:w16="http://schemas.microsoft.com/office/word/2018/wordml" xmlns:w16se="http://schemas.microsoft.com/office/word/2015/wordml/symex" mc:Ignorable="w14 w15 w16se w16cid w16 w16cex">
   <w:docDefaults>
     <w:rPrDefault>
       <w:rPr>
@@ -2596,7 +2599,7 @@
       </w:pPr>
     </w:pPrDefault>
   </w:docDefaults>
-  <w:latentStyles w:defLockedState="0" w:defUIPriority="99" w:defSemiHidden="0" w:defUnhideWhenUsed="0" w:defQFormat="0" w:count="375">
+  <w:latentStyles w:defLockedState="0" w:defUIPriority="99" w:defSemiHidden="0" w:defUnhideWhenUsed="0" w:defQFormat="0" w:count="376">
     <w:lsdException w:name="Normal" w:uiPriority="0" w:qFormat="1"/>
     <w:lsdException w:name="heading 1" w:uiPriority="9" w:qFormat="1"/>
     <w:lsdException w:name="heading 2" w:semiHidden="1" w:uiPriority="9" w:unhideWhenUsed="1" w:qFormat="1"/>
@@ -2702,7 +2705,6 @@
     <w:lsdException w:name="HTML Sample" w:semiHidden="1" w:unhideWhenUsed="1"/>
     <w:lsdException w:name="HTML Typewriter" w:semiHidden="1" w:unhideWhenUsed="1"/>
     <w:lsdException w:name="HTML Variable" w:semiHidden="1" w:unhideWhenUsed="1"/>
-    <w:lsdException w:name="Normal Table" w:semiHidden="1" w:unhideWhenUsed="1"/>
     <w:lsdException w:name="annotation subject" w:semiHidden="1" w:unhideWhenUsed="1"/>
     <w:lsdException w:name="No List" w:semiHidden="1" w:unhideWhenUsed="1"/>
     <w:lsdException w:name="Outline List 1" w:semiHidden="1" w:unhideWhenUsed="1"/>
@@ -2749,10 +2751,8 @@
     <w:lsdException w:name="Table Subtle 2" w:semiHidden="1" w:unhideWhenUsed="1"/>
     <w:lsdException w:name="Table Web 1" w:semiHidden="1" w:unhideWhenUsed="1"/>
     <w:lsdException w:name="Table Web 2" w:semiHidden="1" w:unhideWhenUsed="1"/>
-    <w:lsdException w:name="Table Web 3" w:semiHidden="1" w:unhideWhenUsed="1"/>
     <w:lsdException w:name="Balloon Text" w:semiHidden="1" w:unhideWhenUsed="1"/>
     <w:lsdException w:name="Table Grid" w:uiPriority="39"/>
-    <w:lsdException w:name="Table Theme" w:semiHidden="1" w:unhideWhenUsed="1"/>
     <w:lsdException w:name="Placeholder Text" w:semiHidden="1"/>
     <w:lsdException w:name="No Spacing" w:semiHidden="1" w:uiPriority="1" w:unhideWhenUsed="1" w:qFormat="1"/>
     <w:lsdException w:name="Light Shading" w:uiPriority="60"/>
@@ -2968,6 +2968,7 @@
     <w:lsdException w:name="List Table 5 Dark Accent 6" w:uiPriority="50"/>
     <w:lsdException w:name="List Table 6 Colorful Accent 6" w:uiPriority="51"/>
     <w:lsdException w:name="List Table 7 Colorful Accent 6" w:uiPriority="52"/>
+    <w:lsdException w:name="Smart Link" w:semiHidden="1" w:unhideWhenUsed="1"/>
   </w:latentStyles>
   <w:style w:type="paragraph" w:default="1" w:styleId="Normal">
     <w:name w:val="Normal"/>
@@ -3191,7 +3192,6 @@
   <w:style w:type="character" w:default="1" w:styleId="DefaultParagraphFont">
     <w:name w:val="Default Paragraph Font"/>
     <w:uiPriority w:val="1"/>
-    <w:semiHidden/>
     <w:unhideWhenUsed/>
   </w:style>
   <w:style w:type="table" w:default="1" w:styleId="TableNormal">
@@ -4151,4 +4151,16 @@
     </a:ext>
   </a:extLst>
 </a:theme>
+</file>
+
+<file path=customXml/item1.xml><?xml version="1.0" encoding="utf-8"?>
+<b:Sources xmlns:b="http://schemas.openxmlformats.org/officeDocument/2006/bibliography" xmlns="http://schemas.openxmlformats.org/officeDocument/2006/bibliography" SelectedStyle="\APASixthEditionOfficeOnline.xsl" StyleName="APA" Version="6"/>
+</file>
+
+<file path=customXml/itemProps1.xml><?xml version="1.0" encoding="utf-8"?>
+<ds:datastoreItem xmlns:ds="http://schemas.openxmlformats.org/officeDocument/2006/customXml" ds:itemID="{E6C252E5-5088-4563-994C-32DA93DD736A}">
+  <ds:schemaRefs>
+    <ds:schemaRef ds:uri="http://schemas.openxmlformats.org/officeDocument/2006/bibliography"/>
+  </ds:schemaRefs>
+</ds:datastoreItem>
 </file>
</xml_diff>

<commit_message>
up-to-date resume, pending peer review
</commit_message>
<xml_diff>
--- a/RMiller_Resume.docx
+++ b/RMiller_Resume.docx
@@ -42,7 +42,7 @@
               <w:jc w:val="center"/>
             </w:pPr>
             <w:r>
-              <w:t>Victorville</w:t>
+              <w:t>San Diego</w:t>
             </w:r>
             <w:r>
               <w:t>, CA</w:t>
@@ -181,16 +181,7 @@
         </w:rPr>
       </w:pPr>
       <w:r>
-        <w:t>’</w:t>
-      </w:r>
-      <w:r>
-        <w:t>18</w:t>
-      </w:r>
-      <w:r>
-        <w:t>-</w:t>
-      </w:r>
-      <w:r>
-        <w:t>20</w:t>
+        <w:t>’18-20</w:t>
       </w:r>
       <w:r>
         <w:tab/>
@@ -221,6 +212,33 @@
         <w:pStyle w:val="NoteLevel2"/>
       </w:pPr>
       <w:r>
+        <w:t>Designed services and hardware adapters for the OMS messaging architecture using the UCI message interface</w:t>
+      </w:r>
+    </w:p>
+    <w:p>
+      <w:pPr>
+        <w:pStyle w:val="NoteLevel2"/>
+      </w:pPr>
+      <w:r>
+        <w:t xml:space="preserve">Generated code, using Handlebars, to create the </w:t>
+      </w:r>
+      <w:r>
+        <w:t>implementation of the OMS messaging architecture, the CAL</w:t>
+      </w:r>
+    </w:p>
+    <w:p>
+      <w:pPr>
+        <w:pStyle w:val="NoteLevel2"/>
+      </w:pPr>
+      <w:r>
+        <w:t>Designed and implemented an OMS adapter for a radar</w:t>
+      </w:r>
+    </w:p>
+    <w:p>
+      <w:pPr>
+        <w:pStyle w:val="NoteLevel2"/>
+      </w:pPr>
+      <w:r>
         <w:t xml:space="preserve">Implemented TCP and UDP socket connections and management using Boost </w:t>
       </w:r>
       <w:proofErr w:type="spellStart"/>
@@ -228,11 +246,6 @@
         <w:t>Asio</w:t>
       </w:r>
       <w:proofErr w:type="spellEnd"/>
-    </w:p>
-    <w:p>
-      <w:pPr>
-        <w:pStyle w:val="NoteLevel2"/>
-      </w:pPr>
     </w:p>
     <w:p>
       <w:pPr>
@@ -275,7 +288,10 @@
         <w:pStyle w:val="NoteLevel2"/>
       </w:pPr>
       <w:r>
-        <w:t>Drew apartment layouts in AutoCAD to help with advertisement and organization</w:t>
+        <w:t>Drew apartment layouts in AutoCAD</w:t>
+      </w:r>
+      <w:r>
+        <w:t>; Learned about property management</w:t>
       </w:r>
     </w:p>
     <w:p>
@@ -429,6 +445,157 @@
       </w:r>
       <w:r>
         <w:t>operations such as open, close, read, and write</w:t>
+      </w:r>
+    </w:p>
+    <w:p>
+      <w:pPr>
+        <w:pStyle w:val="Heading1"/>
+      </w:pPr>
+      <w:r>
+        <w:t>Skills</w:t>
+      </w:r>
+    </w:p>
+    <w:p>
+      <w:pPr>
+        <w:pStyle w:val="Heading2"/>
+      </w:pPr>
+      <w:r>
+        <w:t>Languages</w:t>
+      </w:r>
+    </w:p>
+    <w:p>
+      <w:pPr>
+        <w:pStyle w:val="NoteLevel2"/>
+      </w:pPr>
+      <w:r>
+        <w:t xml:space="preserve">Experienced with: C++, Java, </w:t>
+      </w:r>
+      <w:r>
+        <w:t xml:space="preserve">C, </w:t>
+      </w:r>
+      <w:r>
+        <w:t>B</w:t>
+      </w:r>
+      <w:r>
+        <w:t>ash</w:t>
+      </w:r>
+      <w:r>
+        <w:t xml:space="preserve">, </w:t>
+      </w:r>
+      <w:r>
+        <w:t>Linux, Unix</w:t>
+      </w:r>
+      <w:r>
+        <w:t xml:space="preserve">, </w:t>
+      </w:r>
+      <w:r>
+        <w:t>Python</w:t>
+      </w:r>
+      <w:r>
+        <w:t>,</w:t>
+      </w:r>
+      <w:r>
+        <w:t xml:space="preserve"> </w:t>
+      </w:r>
+      <w:r>
+        <w:t>Handlebars</w:t>
+      </w:r>
+    </w:p>
+    <w:p>
+      <w:pPr>
+        <w:pStyle w:val="NoteLevel2"/>
+      </w:pPr>
+      <w:r>
+        <w:t xml:space="preserve">Worked with: Obj-C, SQL, GPU Programming, </w:t>
+      </w:r>
+      <w:proofErr w:type="spellStart"/>
+      <w:r>
+        <w:t>MatLab</w:t>
+      </w:r>
+      <w:proofErr w:type="spellEnd"/>
+      <w:r>
+        <w:t>, Perl, R, Assembly Language</w:t>
+      </w:r>
+    </w:p>
+    <w:p>
+      <w:pPr>
+        <w:pStyle w:val="NoteLevel2"/>
+      </w:pPr>
+      <w:r>
+        <w:t>Other: Japanese</w:t>
+      </w:r>
+    </w:p>
+    <w:p>
+      <w:pPr>
+        <w:pStyle w:val="Heading2"/>
+      </w:pPr>
+      <w:r>
+        <w:t>Technologies</w:t>
+      </w:r>
+    </w:p>
+    <w:p>
+      <w:pPr>
+        <w:pStyle w:val="NoteLevel2"/>
+      </w:pPr>
+      <w:r>
+        <w:t xml:space="preserve">Docker, Meson, CI, </w:t>
+      </w:r>
+      <w:r>
+        <w:t>Git</w:t>
+      </w:r>
+      <w:r>
+        <w:t xml:space="preserve">, </w:t>
+      </w:r>
+      <w:r>
+        <w:t>Gitlab</w:t>
+      </w:r>
+      <w:r>
+        <w:t xml:space="preserve">, </w:t>
+      </w:r>
+      <w:r>
+        <w:t>Design Patterns,</w:t>
+      </w:r>
+      <w:r>
+        <w:t xml:space="preserve"> </w:t>
+      </w:r>
+      <w:r>
+        <w:t xml:space="preserve">Unit Testing, Catch2, </w:t>
+      </w:r>
+      <w:r>
+        <w:t xml:space="preserve">TCP, UDP, </w:t>
+      </w:r>
+      <w:proofErr w:type="spellStart"/>
+      <w:r>
+        <w:t>Protobuf</w:t>
+      </w:r>
+      <w:proofErr w:type="spellEnd"/>
+      <w:r>
+        <w:t xml:space="preserve">, </w:t>
+      </w:r>
+      <w:r>
+        <w:t xml:space="preserve">Boost </w:t>
+      </w:r>
+      <w:proofErr w:type="spellStart"/>
+      <w:r>
+        <w:t>Asio</w:t>
+      </w:r>
+      <w:proofErr w:type="spellEnd"/>
+      <w:r>
+        <w:t xml:space="preserve">, </w:t>
+      </w:r>
+      <w:r>
+        <w:t xml:space="preserve">ZMQ, </w:t>
+      </w:r>
+      <w:proofErr w:type="spellStart"/>
+      <w:r>
+        <w:t>PlantUML</w:t>
+      </w:r>
+      <w:proofErr w:type="spellEnd"/>
+      <w:r>
+        <w:t xml:space="preserve">, </w:t>
+      </w:r>
+      <w:r>
+        <w:t>AutoCAD</w:t>
       </w:r>
     </w:p>
     <w:p>
@@ -635,126 +802,6 @@
         <w:pStyle w:val="Heading1"/>
       </w:pPr>
       <w:r>
-        <w:t>Skills</w:t>
-      </w:r>
-    </w:p>
-    <w:p>
-      <w:pPr>
-        <w:pStyle w:val="Heading2"/>
-      </w:pPr>
-      <w:r>
-        <w:t>Languages</w:t>
-      </w:r>
-    </w:p>
-    <w:p>
-      <w:pPr>
-        <w:pStyle w:val="NoteLevel2"/>
-      </w:pPr>
-      <w:r>
-        <w:t>Experienced with: C++, C, Java, Git</w:t>
-      </w:r>
-      <w:r>
-        <w:t xml:space="preserve">, Docker, Meson, CI, </w:t>
-      </w:r>
-      <w:r>
-        <w:t xml:space="preserve">Unit Testing, </w:t>
-      </w:r>
-      <w:r>
-        <w:t>Gitlab</w:t>
-      </w:r>
-      <w:r>
-        <w:t xml:space="preserve">, </w:t>
-      </w:r>
-      <w:r>
-        <w:t xml:space="preserve">Design Patterns, </w:t>
-      </w:r>
-      <w:r>
-        <w:t>BASH, UNIX</w:t>
-      </w:r>
-      <w:r>
-        <w:t>, Handlebars</w:t>
-      </w:r>
-      <w:r>
-        <w:t xml:space="preserve">, TCP, UDP, Boost </w:t>
-      </w:r>
-      <w:proofErr w:type="spellStart"/>
-      <w:r>
-        <w:t>Asio</w:t>
-      </w:r>
-      <w:proofErr w:type="spellEnd"/>
-      <w:r>
-        <w:t xml:space="preserve">, ZMQ, </w:t>
-      </w:r>
-      <w:proofErr w:type="spellStart"/>
-      <w:r>
-        <w:t>PlantUML</w:t>
-      </w:r>
-      <w:proofErr w:type="spellEnd"/>
-      <w:r>
-        <w:t>, Catch2</w:t>
-      </w:r>
-    </w:p>
-    <w:p>
-      <w:pPr>
-        <w:pStyle w:val="NoteLevel2"/>
-      </w:pPr>
-      <w:r>
-        <w:t xml:space="preserve">Briefly worked with: </w:t>
-      </w:r>
-      <w:r>
-        <w:t xml:space="preserve">Python, </w:t>
-      </w:r>
-      <w:proofErr w:type="spellStart"/>
-      <w:r>
-        <w:t>Protobuf</w:t>
-      </w:r>
-      <w:proofErr w:type="spellEnd"/>
-      <w:r>
-        <w:t xml:space="preserve">, </w:t>
-      </w:r>
-      <w:r>
-        <w:t xml:space="preserve">Obj-C, </w:t>
-      </w:r>
-      <w:r>
-        <w:t xml:space="preserve">SQL, </w:t>
-      </w:r>
-      <w:r>
-        <w:t xml:space="preserve">GPU Programming, </w:t>
-      </w:r>
-      <w:proofErr w:type="spellStart"/>
-      <w:r>
-        <w:t>MatLab</w:t>
-      </w:r>
-      <w:proofErr w:type="spellEnd"/>
-      <w:r>
-        <w:t xml:space="preserve">, </w:t>
-      </w:r>
-      <w:r>
-        <w:t xml:space="preserve">Perl, R, </w:t>
-      </w:r>
-      <w:r>
-        <w:t>AutoCAD</w:t>
-      </w:r>
-      <w:r>
-        <w:t>, Assembly Language</w:t>
-      </w:r>
-    </w:p>
-    <w:p>
-      <w:pPr>
-        <w:pStyle w:val="NoteLevel2"/>
-      </w:pPr>
-      <w:r>
-        <w:t>Other</w:t>
-      </w:r>
-      <w:r>
-        <w:t>: Japanese</w:t>
-      </w:r>
-    </w:p>
-    <w:p>
-      <w:pPr>
-        <w:pStyle w:val="Heading1"/>
-      </w:pPr>
-      <w:r>
         <w:t>Other Experience</w:t>
       </w:r>
     </w:p>
@@ -816,6 +863,15 @@
         <w:pStyle w:val="NoteLevel2"/>
       </w:pPr>
       <w:r>
+        <w:t>Helped Club tutors with how to best help people learn</w:t>
+      </w:r>
+      <w:r>
+        <w:t>;</w:t>
+      </w:r>
+      <w:r>
+        <w:t xml:space="preserve"> </w:t>
+      </w:r>
+      <w:r>
         <w:t>Tutored</w:t>
       </w:r>
       <w:r>
@@ -826,28 +882,6 @@
       </w:r>
       <w:r>
         <w:t xml:space="preserve"> review sessions</w:t>
-      </w:r>
-      <w:r>
-        <w:t xml:space="preserve"> for </w:t>
-      </w:r>
-      <w:r>
-        <w:t xml:space="preserve">3 CS courses a few </w:t>
-      </w:r>
-      <w:proofErr w:type="spellStart"/>
-      <w:r>
-        <w:t>hrs</w:t>
-      </w:r>
-      <w:proofErr w:type="spellEnd"/>
-      <w:r>
-        <w:t>/week in spare time</w:t>
-      </w:r>
-    </w:p>
-    <w:p>
-      <w:pPr>
-        <w:pStyle w:val="NoteLevel2"/>
-      </w:pPr>
-      <w:r>
-        <w:t>Helped CS Club committee tutors with how to best help people learn</w:t>
       </w:r>
     </w:p>
     <w:p>
@@ -879,11 +913,6 @@
       <w:r>
         <w:t>ance</w:t>
       </w:r>
-    </w:p>
-    <w:p>
-      <w:pPr>
-        <w:pStyle w:val="NoteLevel2"/>
-      </w:pPr>
     </w:p>
     <w:p>
       <w:r>
@@ -2739,6 +2768,7 @@
     <w:lsdException w:name="HTML Sample" w:semiHidden="1" w:unhideWhenUsed="1"/>
     <w:lsdException w:name="HTML Typewriter" w:semiHidden="1" w:unhideWhenUsed="1"/>
     <w:lsdException w:name="HTML Variable" w:semiHidden="1" w:unhideWhenUsed="1"/>
+    <w:lsdException w:name="Normal Table" w:semiHidden="1" w:unhideWhenUsed="1"/>
     <w:lsdException w:name="annotation subject" w:semiHidden="1" w:unhideWhenUsed="1"/>
     <w:lsdException w:name="No List" w:semiHidden="1" w:unhideWhenUsed="1"/>
     <w:lsdException w:name="Outline List 1" w:semiHidden="1" w:unhideWhenUsed="1"/>
@@ -2785,8 +2815,10 @@
     <w:lsdException w:name="Table Subtle 2" w:semiHidden="1" w:unhideWhenUsed="1"/>
     <w:lsdException w:name="Table Web 1" w:semiHidden="1" w:unhideWhenUsed="1"/>
     <w:lsdException w:name="Table Web 2" w:semiHidden="1" w:unhideWhenUsed="1"/>
+    <w:lsdException w:name="Table Web 3" w:semiHidden="1" w:unhideWhenUsed="1"/>
     <w:lsdException w:name="Balloon Text" w:semiHidden="1" w:unhideWhenUsed="1"/>
     <w:lsdException w:name="Table Grid" w:uiPriority="39"/>
+    <w:lsdException w:name="Table Theme" w:semiHidden="1" w:unhideWhenUsed="1"/>
     <w:lsdException w:name="Placeholder Text" w:semiHidden="1"/>
     <w:lsdException w:name="No Spacing" w:semiHidden="1" w:uiPriority="1" w:unhideWhenUsed="1" w:qFormat="1"/>
     <w:lsdException w:name="Light Shading" w:uiPriority="60"/>
@@ -3226,6 +3258,7 @@
   <w:style w:type="character" w:default="1" w:styleId="DefaultParagraphFont">
     <w:name w:val="Default Paragraph Font"/>
     <w:uiPriority w:val="1"/>
+    <w:semiHidden/>
     <w:unhideWhenUsed/>
   </w:style>
   <w:style w:type="table" w:default="1" w:styleId="TableNormal">

</xml_diff>